<commit_message>
Relecture et correction des synthèses
</commit_message>
<xml_diff>
--- a/Synthèse Article EN.docx
+++ b/Synthèse Article EN.docx
@@ -693,27 +693,7 @@
           <w:szCs w:val="20"/>
           <w:lang w:val="en-GB"/>
         </w:rPr>
-        <w:t xml:space="preserve"> and Neeraj Kumar from </w:t>
-      </w:r>
-      <w:proofErr w:type="spellStart"/>
-      <w:r>
-        <w:rPr>
-          <w:rFonts w:cstheme="minorHAnsi"/>
-          <w:sz w:val="20"/>
-          <w:szCs w:val="20"/>
-          <w:lang w:val="en-GB"/>
-        </w:rPr>
-        <w:t>Thapar</w:t>
-      </w:r>
-      <w:proofErr w:type="spellEnd"/>
-      <w:r>
-        <w:rPr>
-          <w:rFonts w:cstheme="minorHAnsi"/>
-          <w:sz w:val="20"/>
-          <w:szCs w:val="20"/>
-          <w:lang w:val="en-GB"/>
-        </w:rPr>
-        <w:t xml:space="preserve"> university, India, who tried to find out</w:t>
+        <w:t xml:space="preserve"> and Neeraj Kumar from Thapar university, India, who tried to find out</w:t>
       </w:r>
       <w:r>
         <w:rPr>
@@ -935,7 +915,7 @@
           <w:szCs w:val="20"/>
           <w:lang w:val="en-GB"/>
         </w:rPr>
-        <w:t>vehicle (not</w:t>
+        <w:t>vehicle (no</w:t>
       </w:r>
       <w:r>
         <w:rPr>
@@ -1501,17 +1481,15 @@
         </w:rPr>
         <w:t xml:space="preserve">ematical formula out of the </w:t>
       </w:r>
-      <w:proofErr w:type="gramStart"/>
-      <w:r>
-        <w:rPr>
-          <w:rFonts w:cstheme="minorHAnsi"/>
-          <w:sz w:val="20"/>
-          <w:szCs w:val="20"/>
-          <w:lang w:val="en-GB" w:eastAsia="zh-CN"/>
-        </w:rPr>
-        <w:t>ants</w:t>
-      </w:r>
-      <w:proofErr w:type="gramEnd"/>
+      <w:r>
+        <w:rPr>
+          <w:rFonts w:cstheme="minorHAnsi"/>
+          <w:sz w:val="20"/>
+          <w:szCs w:val="20"/>
+          <w:lang w:val="en-GB" w:eastAsia="zh-CN"/>
+        </w:rPr>
+        <w:t>ants’</w:t>
+      </w:r>
       <w:r>
         <w:rPr>
           <w:rFonts w:cstheme="minorHAnsi"/>
@@ -2211,16 +2189,70 @@
           <w:szCs w:val="20"/>
           <w:lang w:val="en-GB"/>
         </w:rPr>
-        <w:t xml:space="preserve">The method proposed in the article is optimal only if the input values of arguments are fixed. In fact, all the probabilities are calculated before the departure </w:t>
-      </w:r>
-      <w:r>
-        <w:rPr>
-          <w:rFonts w:cstheme="minorHAnsi"/>
-          <w:sz w:val="20"/>
-          <w:szCs w:val="20"/>
-          <w:lang w:val="en-GB" w:eastAsia="zh-CN"/>
-        </w:rPr>
-        <w:t>but the real journey usually contains changes.</w:t>
+        <w:t xml:space="preserve">The method proposed in the article is optimal only if the input values of arguments are fixed. In fact, all the probabilities are calculated before the </w:t>
+      </w:r>
+      <w:r>
+        <w:rPr>
+          <w:rFonts w:cstheme="minorHAnsi"/>
+          <w:sz w:val="20"/>
+          <w:szCs w:val="20"/>
+          <w:lang w:val="en-GB"/>
+        </w:rPr>
+        <w:t>departure,</w:t>
+      </w:r>
+      <w:r>
+        <w:rPr>
+          <w:rFonts w:cstheme="minorHAnsi"/>
+          <w:sz w:val="20"/>
+          <w:szCs w:val="20"/>
+          <w:lang w:val="en-GB"/>
+        </w:rPr>
+        <w:t xml:space="preserve"> </w:t>
+      </w:r>
+      <w:r>
+        <w:rPr>
+          <w:rFonts w:cstheme="minorHAnsi"/>
+          <w:sz w:val="20"/>
+          <w:szCs w:val="20"/>
+          <w:lang w:val="en-GB" w:eastAsia="zh-CN"/>
+        </w:rPr>
+        <w:t>but real journey</w:t>
+      </w:r>
+      <w:r>
+        <w:rPr>
+          <w:rFonts w:cstheme="minorHAnsi"/>
+          <w:sz w:val="20"/>
+          <w:szCs w:val="20"/>
+          <w:lang w:val="en-GB" w:eastAsia="zh-CN"/>
+        </w:rPr>
+        <w:t>s</w:t>
+      </w:r>
+      <w:r>
+        <w:rPr>
+          <w:rFonts w:cstheme="minorHAnsi"/>
+          <w:sz w:val="20"/>
+          <w:szCs w:val="20"/>
+          <w:lang w:val="en-GB" w:eastAsia="zh-CN"/>
+        </w:rPr>
+        <w:t xml:space="preserve"> usually contain</w:t>
+      </w:r>
+      <w:r>
+        <w:rPr>
+          <w:rFonts w:cstheme="minorHAnsi"/>
+          <w:sz w:val="20"/>
+          <w:szCs w:val="20"/>
+          <w:lang w:val="en-GB" w:eastAsia="zh-CN"/>
+        </w:rPr>
+        <w:t xml:space="preserve"> </w:t>
+      </w:r>
+      <w:r>
+        <w:rPr>
+          <w:rFonts w:cstheme="minorHAnsi"/>
+          <w:sz w:val="20"/>
+          <w:szCs w:val="20"/>
+          <w:lang w:val="en-GB" w:eastAsia="zh-CN"/>
+        </w:rPr>
+        <w:t>changes.</w:t>
       </w:r>
       <w:r>
         <w:rPr>
@@ -2256,7 +2288,34 @@
           <w:szCs w:val="20"/>
           <w:lang w:val="en-GB" w:eastAsia="zh-CN"/>
         </w:rPr>
-        <w:t xml:space="preserve"> modification or improvement</w:t>
+        <w:t xml:space="preserve"> modification</w:t>
+      </w:r>
+      <w:r>
+        <w:rPr>
+          <w:rFonts w:cstheme="minorHAnsi"/>
+          <w:sz w:val="20"/>
+          <w:szCs w:val="20"/>
+          <w:lang w:val="en-GB" w:eastAsia="zh-CN"/>
+        </w:rPr>
+        <w:t>s</w:t>
+      </w:r>
+      <w:r>
+        <w:rPr>
+          <w:rFonts w:cstheme="minorHAnsi"/>
+          <w:sz w:val="20"/>
+          <w:szCs w:val="20"/>
+          <w:lang w:val="en-GB" w:eastAsia="zh-CN"/>
+        </w:rPr>
+        <w:t xml:space="preserve"> or improvement</w:t>
+      </w:r>
+      <w:r>
+        <w:rPr>
+          <w:rFonts w:cstheme="minorHAnsi"/>
+          <w:sz w:val="20"/>
+          <w:szCs w:val="20"/>
+          <w:lang w:val="en-GB" w:eastAsia="zh-CN"/>
+        </w:rPr>
+        <w:t>s</w:t>
       </w:r>
       <w:r>
         <w:rPr>
@@ -2330,7 +2389,6 @@
         </w:rPr>
         <w:t xml:space="preserve">ACO is a long process which requires a lot of time to find the most efficient path. In </w:t>
       </w:r>
-      <w:proofErr w:type="gramStart"/>
       <w:r>
         <w:rPr>
           <w:rFonts w:cstheme="minorHAnsi"/>
@@ -2347,8 +2405,19 @@
           <w:szCs w:val="20"/>
           <w:lang w:val="en-GB"/>
         </w:rPr>
-        <w:t xml:space="preserve">  </w:t>
-      </w:r>
+        <w:t xml:space="preserve"> </w:t>
+      </w:r>
+      <w:del w:id="42" w:author="Yves William OBAME EDOU" w:date="2018-03-28T22:23:00Z">
+        <w:r>
+          <w:rPr>
+            <w:rFonts w:cstheme="minorHAnsi"/>
+            <w:sz w:val="20"/>
+            <w:szCs w:val="20"/>
+            <w:lang w:val="en-GB"/>
+          </w:rPr>
+          <w:delText xml:space="preserve"> </w:delText>
+        </w:r>
+      </w:del>
       <w:r>
         <w:rPr>
           <w:rFonts w:cstheme="minorHAnsi"/>
@@ -2358,7 +2427,6 @@
         </w:rPr>
         <w:t>to</w:t>
       </w:r>
-      <w:proofErr w:type="gramEnd"/>
       <w:r>
         <w:rPr>
           <w:rFonts w:cstheme="minorHAnsi"/>
@@ -2780,7 +2848,100 @@
           <w:szCs w:val="20"/>
           <w:lang w:val="en-GB"/>
         </w:rPr>
-        <w:t xml:space="preserve">The equation [4] is not correct, after our research, we find out </w:t>
+        <w:t>The equation [4] is not correct</w:t>
+      </w:r>
+      <w:ins w:id="43" w:author="Yves William OBAME EDOU" w:date="2018-03-28T22:24:00Z">
+        <w:r>
+          <w:rPr>
+            <w:rFonts w:cstheme="minorHAnsi"/>
+            <w:sz w:val="20"/>
+            <w:szCs w:val="20"/>
+            <w:lang w:val="en-GB"/>
+          </w:rPr>
+          <w:t>.</w:t>
+        </w:r>
+      </w:ins>
+      <w:del w:id="44" w:author="Yves William OBAME EDOU" w:date="2018-03-28T22:24:00Z">
+        <w:r>
+          <w:rPr>
+            <w:rFonts w:cstheme="minorHAnsi"/>
+            <w:sz w:val="20"/>
+            <w:szCs w:val="20"/>
+            <w:lang w:val="en-GB"/>
+          </w:rPr>
+          <w:delText>,</w:delText>
+        </w:r>
+      </w:del>
+      <w:r>
+        <w:rPr>
+          <w:rFonts w:cstheme="minorHAnsi"/>
+          <w:sz w:val="20"/>
+          <w:szCs w:val="20"/>
+          <w:lang w:val="en-GB"/>
+        </w:rPr>
+        <w:t xml:space="preserve"> </w:t>
+      </w:r>
+      <w:ins w:id="45" w:author="Yves William OBAME EDOU" w:date="2018-03-28T22:24:00Z">
+        <w:r>
+          <w:rPr>
+            <w:rFonts w:cstheme="minorHAnsi"/>
+            <w:sz w:val="20"/>
+            <w:szCs w:val="20"/>
+            <w:lang w:val="en-GB"/>
+          </w:rPr>
+          <w:t>A</w:t>
+        </w:r>
+      </w:ins>
+      <w:del w:id="46" w:author="Yves William OBAME EDOU" w:date="2018-03-28T22:24:00Z">
+        <w:r>
+          <w:rPr>
+            <w:rFonts w:cstheme="minorHAnsi"/>
+            <w:sz w:val="20"/>
+            <w:szCs w:val="20"/>
+            <w:lang w:val="en-GB"/>
+          </w:rPr>
+          <w:delText>a</w:delText>
+        </w:r>
+      </w:del>
+      <w:r>
+        <w:rPr>
+          <w:rFonts w:cstheme="minorHAnsi"/>
+          <w:sz w:val="20"/>
+          <w:szCs w:val="20"/>
+          <w:lang w:val="en-GB"/>
+        </w:rPr>
+        <w:t>fter our research, we f</w:t>
+      </w:r>
+      <w:ins w:id="47" w:author="Yves William OBAME EDOU" w:date="2018-03-28T22:24:00Z">
+        <w:r>
+          <w:rPr>
+            <w:rFonts w:cstheme="minorHAnsi"/>
+            <w:sz w:val="20"/>
+            <w:szCs w:val="20"/>
+            <w:lang w:val="en-GB"/>
+          </w:rPr>
+          <w:t>ou</w:t>
+        </w:r>
+      </w:ins>
+      <w:del w:id="48" w:author="Yves William OBAME EDOU" w:date="2018-03-28T22:24:00Z">
+        <w:r>
+          <w:rPr>
+            <w:rFonts w:cstheme="minorHAnsi"/>
+            <w:sz w:val="20"/>
+            <w:szCs w:val="20"/>
+            <w:lang w:val="en-GB"/>
+          </w:rPr>
+          <w:delText>i</w:delText>
+        </w:r>
+      </w:del>
+      <w:r>
+        <w:rPr>
+          <w:rFonts w:cstheme="minorHAnsi"/>
+          <w:sz w:val="20"/>
+          <w:szCs w:val="20"/>
+          <w:lang w:val="en-GB"/>
+        </w:rPr>
+        <w:t xml:space="preserve">nd out </w:t>
       </w:r>
       <w:r>
         <w:rPr>
@@ -3137,15 +3298,28 @@
         </w:rPr>
         <w:t>Some typ</w:t>
       </w:r>
-      <w:r>
-        <w:rPr>
-          <w:rFonts w:cstheme="minorHAnsi"/>
-          <w:sz w:val="20"/>
-          <w:szCs w:val="20"/>
-          <w:lang w:val="en-GB" w:eastAsia="zh-CN"/>
-        </w:rPr>
-        <w:t>e</w:t>
-      </w:r>
+      <w:ins w:id="49" w:author="Yves William OBAME EDOU" w:date="2018-03-28T22:25:00Z">
+        <w:r>
+          <w:rPr>
+            <w:rFonts w:cstheme="minorHAnsi"/>
+            <w:sz w:val="20"/>
+            <w:szCs w:val="20"/>
+            <w:lang w:val="en-GB" w:eastAsia="zh-CN"/>
+          </w:rPr>
+          <w:t>o</w:t>
+        </w:r>
+      </w:ins>
+      <w:del w:id="50" w:author="Yves William OBAME EDOU" w:date="2018-03-28T22:25:00Z">
+        <w:r>
+          <w:rPr>
+            <w:rFonts w:cstheme="minorHAnsi"/>
+            <w:sz w:val="20"/>
+            <w:szCs w:val="20"/>
+            <w:lang w:val="en-GB" w:eastAsia="zh-CN"/>
+          </w:rPr>
+          <w:delText>e</w:delText>
+        </w:r>
+      </w:del>
       <w:r>
         <w:rPr>
           <w:rFonts w:cstheme="minorHAnsi"/>
@@ -3177,18 +3351,7 @@
           <w:szCs w:val="20"/>
           <w:lang w:val="en-GB"/>
         </w:rPr>
-        <w:t>The example of t</w:t>
-      </w:r>
-      <w:bookmarkStart w:id="42" w:name="_GoBack"/>
-      <w:bookmarkEnd w:id="42"/>
-      <w:r>
-        <w:rPr>
-          <w:rFonts w:cstheme="minorHAnsi"/>
-          <w:sz w:val="20"/>
-          <w:szCs w:val="20"/>
-          <w:lang w:val="en-GB"/>
-        </w:rPr>
-        <w:t xml:space="preserve">he pathway is </w:t>
+        <w:t xml:space="preserve">The example of the pathway is </w:t>
       </w:r>
       <w:r>
         <w:rPr>
@@ -3251,37 +3414,37 @@
         <w:ind w:left="1440"/>
         <w:jc w:val="both"/>
         <w:rPr>
-          <w:ins w:id="43" w:author="Yves William OBAME EDOU" w:date="2018-03-28T01:43:00Z"/>
-          <w:rFonts w:cstheme="minorHAnsi"/>
-          <w:sz w:val="20"/>
-          <w:lang w:val="en-GB"/>
-          <w:rPrChange w:id="44" w:author="Yves William OBAME EDOU" w:date="2018-03-28T10:56:00Z">
+          <w:ins w:id="51" w:author="Yves William OBAME EDOU" w:date="2018-03-28T01:43:00Z"/>
+          <w:rFonts w:cstheme="minorHAnsi"/>
+          <w:sz w:val="20"/>
+          <w:lang w:val="en-GB"/>
+          <w:rPrChange w:id="52" w:author="Yves William OBAME EDOU" w:date="2018-03-28T10:56:00Z">
             <w:rPr>
-              <w:ins w:id="45" w:author="Yves William OBAME EDOU" w:date="2018-03-28T01:43:00Z"/>
+              <w:ins w:id="53" w:author="Yves William OBAME EDOU" w:date="2018-03-28T01:43:00Z"/>
             </w:rPr>
           </w:rPrChange>
         </w:rPr>
       </w:pPr>
-      <w:ins w:id="46" w:author="Yves William OBAME EDOU" w:date="2018-03-28T10:04:00Z">
+      <w:ins w:id="54" w:author="Yves William OBAME EDOU" w:date="2018-03-28T10:04:00Z">
         <w:r>
           <w:rPr>
             <w:rFonts w:cstheme="minorHAnsi"/>
             <w:sz w:val="20"/>
             <w:lang w:val="en-GB"/>
-            <w:rPrChange w:id="47" w:author="Yves William OBAME EDOU" w:date="2018-03-28T10:56:00Z">
+            <w:rPrChange w:id="55" w:author="Yves William OBAME EDOU" w:date="2018-03-28T10:56:00Z">
               <w:rPr/>
             </w:rPrChange>
           </w:rPr>
           <w:t xml:space="preserve"> </w:t>
         </w:r>
       </w:ins>
-      <w:del w:id="48" w:author="Yves William OBAME EDOU" w:date="2018-03-28T10:02:00Z">
+      <w:del w:id="56" w:author="Yves William OBAME EDOU" w:date="2018-03-28T10:02:00Z">
         <w:r>
           <w:rPr>
             <w:rFonts w:cstheme="minorHAnsi"/>
             <w:sz w:val="20"/>
             <w:lang w:val="en-GB"/>
-            <w:rPrChange w:id="49" w:author="Yves William OBAME EDOU" w:date="2018-03-28T10:56:00Z">
+            <w:rPrChange w:id="57" w:author="Yves William OBAME EDOU" w:date="2018-03-28T10:56:00Z">
               <w:rPr/>
             </w:rPrChange>
           </w:rPr>
@@ -3294,13 +3457,13 @@
         <w:pStyle w:val="Titre1"/>
         <w:jc w:val="both"/>
         <w:rPr>
-          <w:ins w:id="50" w:author="Yves William OBAME EDOU" w:date="2018-03-28T01:44:00Z"/>
+          <w:ins w:id="58" w:author="Yves William OBAME EDOU" w:date="2018-03-28T01:44:00Z"/>
           <w:rFonts w:asciiTheme="minorHAnsi" w:hAnsiTheme="minorHAnsi" w:cstheme="minorHAnsi"/>
           <w:sz w:val="24"/>
           <w:lang w:val="en-GB"/>
-          <w:rPrChange w:id="51" w:author="Yves William OBAME EDOU" w:date="2018-03-28T10:56:00Z">
+          <w:rPrChange w:id="59" w:author="Yves William OBAME EDOU" w:date="2018-03-28T10:56:00Z">
             <w:rPr>
-              <w:ins w:id="52" w:author="Yves William OBAME EDOU" w:date="2018-03-28T01:44:00Z"/>
+              <w:ins w:id="60" w:author="Yves William OBAME EDOU" w:date="2018-03-28T01:44:00Z"/>
               <w:rFonts w:asciiTheme="majorHAnsi" w:eastAsiaTheme="majorEastAsia" w:hAnsiTheme="majorHAnsi" w:cstheme="majorBidi"/>
               <w:color w:val="2F5496" w:themeColor="accent1" w:themeShade="BF"/>
               <w:sz w:val="32"/>
@@ -3308,7 +3471,7 @@
             </w:rPr>
           </w:rPrChange>
         </w:rPr>
-        <w:pPrChange w:id="53" w:author="Yves William OBAME EDOU" w:date="2018-03-28T10:22:00Z">
+        <w:pPrChange w:id="61" w:author="Yves William OBAME EDOU" w:date="2018-03-28T10:22:00Z">
           <w:pPr>
             <w:keepNext/>
             <w:keepLines/>
@@ -3317,13 +3480,13 @@
           </w:pPr>
         </w:pPrChange>
       </w:pPr>
-      <w:ins w:id="54" w:author="Yves William OBAME EDOU" w:date="2018-03-28T01:43:00Z">
+      <w:ins w:id="62" w:author="Yves William OBAME EDOU" w:date="2018-03-28T01:43:00Z">
         <w:r>
           <w:rPr>
             <w:rFonts w:asciiTheme="minorHAnsi" w:hAnsiTheme="minorHAnsi" w:cstheme="minorHAnsi"/>
             <w:sz w:val="24"/>
             <w:lang w:val="en-GB"/>
-            <w:rPrChange w:id="55" w:author="Yves William OBAME EDOU" w:date="2018-03-28T10:56:00Z">
+            <w:rPrChange w:id="63" w:author="Yves William OBAME EDOU" w:date="2018-03-28T10:56:00Z">
               <w:rPr/>
             </w:rPrChange>
           </w:rPr>
@@ -3336,19 +3499,19 @@
         <w:pStyle w:val="Sansinterligne"/>
         <w:jc w:val="both"/>
         <w:rPr>
-          <w:ins w:id="56" w:author="Yves William OBAME EDOU" w:date="2018-03-28T11:15:00Z"/>
-          <w:rFonts w:cstheme="minorHAnsi"/>
-          <w:sz w:val="20"/>
-          <w:lang w:val="en-GB"/>
-        </w:rPr>
-      </w:pPr>
-      <w:ins w:id="57" w:author="Yves William OBAME EDOU" w:date="2018-03-28T01:44:00Z">
+          <w:ins w:id="64" w:author="Yves William OBAME EDOU" w:date="2018-03-28T11:15:00Z"/>
+          <w:rFonts w:cstheme="minorHAnsi"/>
+          <w:sz w:val="20"/>
+          <w:lang w:val="en-GB"/>
+        </w:rPr>
+      </w:pPr>
+      <w:ins w:id="65" w:author="Yves William OBAME EDOU" w:date="2018-03-28T01:44:00Z">
         <w:r>
           <w:rPr>
             <w:rFonts w:cstheme="minorHAnsi"/>
             <w:sz w:val="20"/>
             <w:lang w:val="en-GB"/>
-            <w:rPrChange w:id="58" w:author="Yves William OBAME EDOU" w:date="2018-03-28T10:56:00Z">
+            <w:rPrChange w:id="66" w:author="Yves William OBAME EDOU" w:date="2018-03-28T10:56:00Z">
               <w:rPr/>
             </w:rPrChange>
           </w:rPr>
@@ -3374,9 +3537,20 @@
           <w:szCs w:val="20"/>
           <w:lang w:val="en-GB"/>
         </w:rPr>
-        <w:t xml:space="preserve">The algorithm of ACO is one of the methods which can </w:t>
-      </w:r>
-      <w:bookmarkStart w:id="59" w:name="OLE_LINK2"/>
+        <w:t>The algorithm of ACO is one of the m</w:t>
+      </w:r>
+      <w:bookmarkStart w:id="67" w:name="_GoBack"/>
+      <w:bookmarkEnd w:id="67"/>
+      <w:r>
+        <w:rPr>
+          <w:rFonts w:cstheme="minorHAnsi"/>
+          <w:sz w:val="20"/>
+          <w:szCs w:val="20"/>
+          <w:lang w:val="en-GB"/>
+        </w:rPr>
+        <w:t xml:space="preserve">ethods which can </w:t>
+      </w:r>
+      <w:bookmarkStart w:id="68" w:name="OLE_LINK2"/>
       <w:r>
         <w:rPr>
           <w:rFonts w:cstheme="minorHAnsi"/>
@@ -3386,7 +3560,7 @@
         </w:rPr>
         <w:t xml:space="preserve">solve </w:t>
       </w:r>
-      <w:bookmarkEnd w:id="59"/>
+      <w:bookmarkEnd w:id="68"/>
       <w:r>
         <w:rPr>
           <w:rFonts w:cstheme="minorHAnsi"/>
@@ -3658,7 +3832,7 @@
           <w:sz w:val="20"/>
           <w:szCs w:val="20"/>
           <w:lang w:val="en-GB"/>
-          <w:rPrChange w:id="60" w:author="Yves William OBAME EDOU" w:date="2018-03-28T10:56:00Z">
+          <w:rPrChange w:id="69" w:author="Yves William OBAME EDOU" w:date="2018-03-28T10:56:00Z">
             <w:rPr/>
           </w:rPrChange>
         </w:rPr>
@@ -3715,7 +3889,7 @@
 
 <file path=word/footer1.xml><?xml version="1.0" encoding="utf-8"?>
 <w:ftr xmlns:wpc="http://schemas.microsoft.com/office/word/2010/wordprocessingCanvas" xmlns:cx="http://schemas.microsoft.com/office/drawing/2014/chartex" xmlns:cx1="http://schemas.microsoft.com/office/drawing/2015/9/8/chartex" xmlns:cx2="http://schemas.microsoft.com/office/drawing/2015/10/21/chartex" xmlns:cx3="http://schemas.microsoft.com/office/drawing/2016/5/9/chartex" xmlns:cx4="http://schemas.microsoft.com/office/drawing/2016/5/10/chartex" xmlns:cx5="http://schemas.microsoft.com/office/drawing/2016/5/11/chartex" xmlns:cx6="http://schemas.microsoft.com/office/drawing/2016/5/12/chartex" xmlns:cx7="http://schemas.microsoft.com/office/drawing/2016/5/13/chartex" xmlns:cx8="http://schemas.microsoft.com/office/drawing/2016/5/14/chartex" xmlns:mc="http://schemas.openxmlformats.org/markup-compatibility/2006" xmlns:aink="http://schemas.microsoft.com/office/drawing/2016/ink" xmlns:am3d="http://schemas.microsoft.com/office/drawing/2017/model3d" xmlns:o="urn:schemas-microsoft-com:office:office" xmlns:r="http://schemas.openxmlformats.org/officeDocument/2006/relationships" xmlns:m="http://schemas.openxmlformats.org/officeDocument/2006/math" xmlns:v="urn:schemas-microsoft-com:vml" xmlns:wp14="http://schemas.microsoft.com/office/word/2010/wordprocessingDrawing" xmlns:wp="http://schemas.openxmlformats.org/drawingml/2006/wordprocessingDrawing" xmlns:w10="urn:schemas-microsoft-com:office:word" xmlns:w="http://schemas.openxmlformats.org/wordprocessingml/2006/main" xmlns:w14="http://schemas.microsoft.com/office/word/2010/wordml" xmlns:w15="http://schemas.microsoft.com/office/word/2012/wordml" xmlns:w16cid="http://schemas.microsoft.com/office/word/2016/wordml/cid" xmlns:w16se="http://schemas.microsoft.com/office/word/2015/wordml/symex" xmlns:wpg="http://schemas.microsoft.com/office/word/2010/wordprocessingGroup" xmlns:wpi="http://schemas.microsoft.com/office/word/2010/wordprocessingInk" xmlns:wne="http://schemas.microsoft.com/office/word/2006/wordml" xmlns:wps="http://schemas.microsoft.com/office/word/2010/wordprocessingShape" mc:Ignorable="w14 w15 w16se w16cid wp14">
-  <w:customXmlInsRangeStart w:id="74" w:author="Yves William OBAME EDOU" w:date="2018-03-28T10:58:00Z"/>
+  <w:customXmlInsRangeStart w:id="83" w:author="Yves William OBAME EDOU" w:date="2018-03-28T10:58:00Z"/>
   <w:sdt>
     <w:sdtPr>
       <w:id w:val="2131895041"/>
@@ -3726,16 +3900,16 @@
     </w:sdtPr>
     <w:sdtEndPr/>
     <w:sdtContent>
-      <w:customXmlInsRangeEnd w:id="74"/>
+      <w:customXmlInsRangeEnd w:id="83"/>
       <w:p>
         <w:pPr>
           <w:pStyle w:val="Pieddepage"/>
           <w:jc w:val="right"/>
           <w:rPr>
-            <w:ins w:id="75" w:author="Yves William OBAME EDOU" w:date="2018-03-28T10:58:00Z"/>
+            <w:ins w:id="84" w:author="Yves William OBAME EDOU" w:date="2018-03-28T10:58:00Z"/>
           </w:rPr>
         </w:pPr>
-        <w:ins w:id="76" w:author="Yves William OBAME EDOU" w:date="2018-03-28T10:58:00Z">
+        <w:ins w:id="85" w:author="Yves William OBAME EDOU" w:date="2018-03-28T10:58:00Z">
           <w:r>
             <w:fldChar w:fldCharType="begin"/>
           </w:r>
@@ -3752,16 +3926,16 @@
           </w:rPr>
           <w:t>1</w:t>
         </w:r>
-        <w:ins w:id="77" w:author="Yves William OBAME EDOU" w:date="2018-03-28T10:58:00Z">
+        <w:ins w:id="86" w:author="Yves William OBAME EDOU" w:date="2018-03-28T10:58:00Z">
           <w:r>
             <w:fldChar w:fldCharType="end"/>
           </w:r>
         </w:ins>
       </w:p>
-      <w:customXmlInsRangeStart w:id="78" w:author="Yves William OBAME EDOU" w:date="2018-03-28T10:58:00Z"/>
+      <w:customXmlInsRangeStart w:id="87" w:author="Yves William OBAME EDOU" w:date="2018-03-28T10:58:00Z"/>
     </w:sdtContent>
   </w:sdt>
-  <w:customXmlInsRangeEnd w:id="78"/>
+  <w:customXmlInsRangeEnd w:id="87"/>
   <w:p>
     <w:pPr>
       <w:pStyle w:val="Pieddepage"/>
@@ -3802,7 +3976,7 @@
       <w:pStyle w:val="En-tte"/>
       <w:jc w:val="center"/>
       <w:rPr>
-        <w:ins w:id="61" w:author="Yves William OBAME EDOU" w:date="2018-03-28T11:07:00Z"/>
+        <w:ins w:id="70" w:author="Yves William OBAME EDOU" w:date="2018-03-28T11:07:00Z"/>
         <w:color w:val="4472C4" w:themeColor="accent1"/>
         <w:sz w:val="18"/>
         <w:szCs w:val="20"/>
@@ -3814,14 +3988,14 @@
       <w:pStyle w:val="En-tte"/>
       <w:jc w:val="center"/>
       <w:rPr>
-        <w:ins w:id="62" w:author="Yves William OBAME EDOU" w:date="2018-03-28T11:07:00Z"/>
+        <w:ins w:id="71" w:author="Yves William OBAME EDOU" w:date="2018-03-28T11:07:00Z"/>
         <w:color w:val="4472C4" w:themeColor="accent1"/>
         <w:sz w:val="18"/>
         <w:szCs w:val="20"/>
       </w:rPr>
     </w:pPr>
   </w:p>
-  <w:customXmlInsRangeStart w:id="63" w:author="Yves William OBAME EDOU" w:date="2018-03-28T11:04:00Z"/>
+  <w:customXmlInsRangeStart w:id="72" w:author="Yves William OBAME EDOU" w:date="2018-03-28T11:04:00Z"/>
   <w:sdt>
     <w:sdtPr>
       <w:rPr>
@@ -3841,19 +4015,19 @@
     </w:sdtPr>
     <w:sdtEndPr/>
     <w:sdtContent>
-      <w:customXmlInsRangeEnd w:id="63"/>
+      <w:customXmlInsRangeEnd w:id="72"/>
       <w:p>
         <w:pPr>
           <w:pStyle w:val="En-tte"/>
           <w:jc w:val="center"/>
           <w:rPr>
-            <w:ins w:id="64" w:author="Yves William OBAME EDOU" w:date="2018-03-28T11:04:00Z"/>
+            <w:ins w:id="73" w:author="Yves William OBAME EDOU" w:date="2018-03-28T11:04:00Z"/>
             <w:color w:val="4472C4" w:themeColor="accent1"/>
             <w:sz w:val="18"/>
             <w:lang w:val="en-GB"/>
-            <w:rPrChange w:id="65" w:author="Yves William OBAME EDOU" w:date="2018-03-28T11:07:00Z">
+            <w:rPrChange w:id="74" w:author="Yves William OBAME EDOU" w:date="2018-03-28T11:07:00Z">
               <w:rPr>
-                <w:ins w:id="66" w:author="Yves William OBAME EDOU" w:date="2018-03-28T11:04:00Z"/>
+                <w:ins w:id="75" w:author="Yves William OBAME EDOU" w:date="2018-03-28T11:04:00Z"/>
                 <w:color w:val="4472C4" w:themeColor="accent1"/>
                 <w:sz w:val="20"/>
               </w:rPr>
@@ -3870,22 +4044,22 @@
           <w:t>Project efficient itinerary – Team 1</w:t>
         </w:r>
       </w:p>
-      <w:customXmlInsRangeStart w:id="67" w:author="Yves William OBAME EDOU" w:date="2018-03-28T11:04:00Z"/>
+      <w:customXmlInsRangeStart w:id="76" w:author="Yves William OBAME EDOU" w:date="2018-03-28T11:04:00Z"/>
     </w:sdtContent>
   </w:sdt>
-  <w:customXmlInsRangeEnd w:id="67"/>
+  <w:customXmlInsRangeEnd w:id="76"/>
   <w:p>
     <w:pPr>
       <w:pStyle w:val="En-tte"/>
       <w:jc w:val="center"/>
       <w:rPr>
-        <w:ins w:id="68" w:author="Yves William OBAME EDOU" w:date="2018-03-28T11:04:00Z"/>
+        <w:ins w:id="77" w:author="Yves William OBAME EDOU" w:date="2018-03-28T11:04:00Z"/>
         <w:caps/>
         <w:color w:val="4472C4" w:themeColor="accent1"/>
         <w:lang w:val="en-GB"/>
       </w:rPr>
     </w:pPr>
-    <w:ins w:id="69" w:author="Yves William OBAME EDOU" w:date="2018-03-28T11:04:00Z">
+    <w:ins w:id="78" w:author="Yves William OBAME EDOU" w:date="2018-03-28T11:04:00Z">
       <w:r>
         <w:rPr>
           <w:caps/>
@@ -3895,7 +4069,7 @@
         <w:t xml:space="preserve"> </w:t>
       </w:r>
     </w:ins>
-    <w:customXmlInsRangeStart w:id="70" w:author="Yves William OBAME EDOU" w:date="2018-03-28T11:04:00Z"/>
+    <w:customXmlInsRangeStart w:id="79" w:author="Yves William OBAME EDOU" w:date="2018-03-28T11:04:00Z"/>
     <w:sdt>
       <w:sdtPr>
         <w:rPr>
@@ -3916,7 +4090,7 @@
       </w:sdtPr>
       <w:sdtEndPr/>
       <w:sdtContent>
-        <w:customXmlInsRangeEnd w:id="70"/>
+        <w:customXmlInsRangeEnd w:id="79"/>
         <w:r>
           <w:rPr>
             <w:caps/>
@@ -3927,10 +4101,10 @@
           </w:rPr>
           <w:t>The Overview of the thesis</w:t>
         </w:r>
-        <w:customXmlInsRangeStart w:id="71" w:author="Yves William OBAME EDOU" w:date="2018-03-28T11:04:00Z"/>
+        <w:customXmlInsRangeStart w:id="80" w:author="Yves William OBAME EDOU" w:date="2018-03-28T11:04:00Z"/>
       </w:sdtContent>
     </w:sdt>
-    <w:customXmlInsRangeEnd w:id="71"/>
+    <w:customXmlInsRangeEnd w:id="80"/>
   </w:p>
   <w:p>
     <w:pPr>
@@ -3940,11 +4114,11 @@
         <w:b/>
         <w:color w:val="4472C4" w:themeColor="accent1"/>
         <w:lang w:val="en-GB"/>
-        <w:rPrChange w:id="72" w:author="Yves William OBAME EDOU" w:date="2018-03-28T11:02:00Z">
+        <w:rPrChange w:id="81" w:author="Yves William OBAME EDOU" w:date="2018-03-28T11:02:00Z">
           <w:rPr/>
         </w:rPrChange>
       </w:rPr>
-      <w:pPrChange w:id="73" w:author="Yves William OBAME EDOU" w:date="2018-03-28T11:00:00Z">
+      <w:pPrChange w:id="82" w:author="Yves William OBAME EDOU" w:date="2018-03-28T11:00:00Z">
         <w:pPr>
           <w:pStyle w:val="En-tte"/>
         </w:pPr>
@@ -6037,7 +6211,7 @@
     <w:sig w:usb0="E4002EFF" w:usb1="C000E47F" w:usb2="00000009" w:usb3="00000000" w:csb0="000001FF" w:csb1="00000000"/>
   </w:font>
   <w:font w:name="MS Mincho">
-    <w:altName w:val="ＭＳ 明朝"/>
+    <w:altName w:val="MS Mincho"/>
     <w:panose1 w:val="02020609040205080304"/>
     <w:charset w:val="80"/>
     <w:family w:val="modern"/>
@@ -6067,11 +6241,13 @@
     <w:compatSetting w:name="enableOpenTypeFeatures" w:uri="http://schemas.microsoft.com/office/word" w:val="1"/>
     <w:compatSetting w:name="doNotFlipMirrorIndents" w:uri="http://schemas.microsoft.com/office/word" w:val="1"/>
     <w:compatSetting w:name="differentiateMultirowTableHeaders" w:uri="http://schemas.microsoft.com/office/word" w:val="1"/>
+    <w:compatSetting w:name="useWord2013TrackBottomHyphenation" w:uri="http://schemas.microsoft.com/office/word" w:val="1"/>
   </w:compat>
   <w:rsids>
     <w:rsidRoot w:val="00156D4A"/>
     <w:rsid w:val="00054F11"/>
     <w:rsid w:val="00156D4A"/>
+    <w:rsid w:val="004F2B8D"/>
     <w:rsid w:val="007C1625"/>
     <w:rsid w:val="00964CB9"/>
     <w:rsid w:val="009E581E"/>
@@ -6860,7 +7036,7 @@
 </file>
 
 <file path=customXml/itemProps2.xml><?xml version="1.0" encoding="utf-8"?>
-<ds:datastoreItem xmlns:ds="http://schemas.openxmlformats.org/officeDocument/2006/customXml" ds:itemID="{405A2803-F0BC-4DB7-AF34-77402D11B7AE}">
+<ds:datastoreItem xmlns:ds="http://schemas.openxmlformats.org/officeDocument/2006/customXml" ds:itemID="{8F628FBA-2AFA-4CB4-B7B9-B0EFAB88308F}">
   <ds:schemaRefs>
     <ds:schemaRef ds:uri="http://schemas.openxmlformats.org/officeDocument/2006/bibliography"/>
   </ds:schemaRefs>

</xml_diff>